<commit_message>
update leader meeting note
</commit_message>
<xml_diff>
--- a/FutureGroupGuides/All In - Week 2.docx
+++ b/FutureGroupGuides/All In - Week 2.docx
@@ -878,8 +878,6 @@
           <w:szCs w:val="20"/>
         </w:rPr>
       </w:pPr>
-      <w:bookmarkStart w:id="0" w:name="_GoBack"/>
-      <w:bookmarkEnd w:id="0"/>
       <w:r>
         <w:rPr>
           <w:rFonts w:ascii="Arial" w:hAnsi="Arial" w:cs="Arial"/>
@@ -1006,7 +1004,7 @@
           <w:szCs w:val="20"/>
           <w:highlight w:val="yellow"/>
         </w:rPr>
-        <w:t xml:space="preserve">: there will be a MANDATORY Fusion Leader Meeting </w:t>
+        <w:t xml:space="preserve">: </w:t>
       </w:r>
       <w:r>
         <w:rPr>
@@ -1015,53 +1013,10 @@
           <w:szCs w:val="20"/>
           <w:highlight w:val="yellow"/>
         </w:rPr>
-        <w:t>tonight</w:t>
-      </w:r>
-      <w:r>
-        <w:rPr>
-          <w:rFonts w:ascii="Arial" w:hAnsi="Arial" w:cs="Arial"/>
-          <w:sz w:val="20"/>
-          <w:szCs w:val="20"/>
-          <w:highlight w:val="yellow"/>
-        </w:rPr>
-        <w:t xml:space="preserve"> where we will discuss </w:t>
-      </w:r>
-      <w:r>
-        <w:rPr>
-          <w:rFonts w:ascii="Arial" w:hAnsi="Arial" w:cs="Arial"/>
-          <w:sz w:val="20"/>
-          <w:szCs w:val="20"/>
-          <w:highlight w:val="yellow"/>
-        </w:rPr>
-        <w:t>Fusion plan</w:t>
-      </w:r>
-      <w:r>
-        <w:rPr>
-          <w:rFonts w:ascii="Arial" w:hAnsi="Arial" w:cs="Arial"/>
-          <w:sz w:val="20"/>
-          <w:szCs w:val="20"/>
-          <w:highlight w:val="yellow"/>
-        </w:rPr>
-        <w:t>s &amp; expectations and answer all your ques</w:t>
-      </w:r>
-      <w:r>
-        <w:rPr>
-          <w:rFonts w:ascii="Arial" w:hAnsi="Arial" w:cs="Arial"/>
-          <w:sz w:val="20"/>
-          <w:szCs w:val="20"/>
-          <w:highlight w:val="yellow"/>
-        </w:rPr>
-        <w:t>tions</w:t>
-      </w:r>
-      <w:r>
-        <w:rPr>
-          <w:rFonts w:ascii="Arial" w:hAnsi="Arial" w:cs="Arial"/>
-          <w:sz w:val="20"/>
-          <w:szCs w:val="20"/>
-          <w:highlight w:val="yellow"/>
-        </w:rPr>
-        <w:t>.</w:t>
-      </w:r>
+        <w:t>We will have a mandatory leader meeting tonight at 7:00 PM in the Chapel while students are in Large Group. We will discuss Fusion rules and expectations, as well as answer all your questions.</w:t>
+      </w:r>
+      <w:bookmarkStart w:id="0" w:name="_GoBack"/>
+      <w:bookmarkEnd w:id="0"/>
     </w:p>
     <w:sectPr>
       <w:pgSz w:w="12240" w:h="15840"/>

</xml_diff>